<commit_message>
imported dataset and scrubbed null values
</commit_message>
<xml_diff>
--- a/IP4_JRR.docx
+++ b/IP4_JRR.docx
@@ -91,7 +91,7 @@
           <w:sz w:val="20"/>
           <w:szCs w:val="20"/>
         </w:rPr>
-        <w:t>Name</w:t>
+        <w:t>Jacob Redmon</w:t>
       </w:r>
       <w:r>
         <w:rPr>
@@ -109,7 +109,7 @@
             <w:sz w:val="20"/>
             <w:szCs w:val="20"/>
           </w:rPr>
-          <w:t>student@bellarmine.edu</w:t>
+          <w:t>jredmon@bellarmine.edu</w:t>
         </w:r>
       </w:hyperlink>
     </w:p>
@@ -158,23 +158,26 @@
           <w:bCs/>
           <w:sz w:val="20"/>
         </w:rPr>
-        <w:t>Short description of the data set</w:t>
-      </w:r>
+        <w:t xml:space="preserve">This data set contains some basic data from movies in the Internet Movie Database. It contains information about the number of Facebook likes the director and starring actors have, which will provide some interesting analysis. The data set can be found at </w:t>
+      </w:r>
+      <w:hyperlink r:id="rId6" w:history="1">
+        <w:r>
+          <w:rPr>
+            <w:rStyle w:val="Hyperlink"/>
+            <w:rFonts w:ascii="Times New Roman" w:hAnsi="Times New Roman"/>
+            <w:bCs/>
+            <w:sz w:val="20"/>
+          </w:rPr>
+          <w:t>https://www.kaggle.com/carolzhangdc/imdb-5000-movie-dataset</w:t>
+        </w:r>
+      </w:hyperlink>
       <w:r>
         <w:rPr>
           <w:rFonts w:ascii="Times New Roman" w:hAnsi="Times New Roman"/>
           <w:bCs/>
           <w:sz w:val="20"/>
         </w:rPr>
-        <w:t xml:space="preserve"> including a reference to where it can be found and </w:t>
-      </w:r>
-      <w:r>
-        <w:rPr>
-          <w:rFonts w:ascii="Times New Roman" w:hAnsi="Times New Roman"/>
-          <w:bCs/>
-          <w:sz w:val="20"/>
-        </w:rPr>
-        <w:t>why you chose it.</w:t>
+        <w:t>.</w:t>
       </w:r>
     </w:p>
     <w:p>
@@ -223,7 +226,55 @@
           <w:iCs/>
           <w:sz w:val="20"/>
         </w:rPr>
-        <w:t xml:space="preserve">Narrative summary of the data set: e.g. this data set contains 398 samples with 7 columns with various data types.  A complete listing is shown in </w:t>
+        <w:t xml:space="preserve">This </w:t>
+      </w:r>
+      <w:r>
+        <w:rPr>
+          <w:rFonts w:ascii="Times New Roman" w:hAnsi="Times New Roman"/>
+          <w:iCs/>
+          <w:sz w:val="20"/>
+        </w:rPr>
+        <w:t xml:space="preserve">data set contains </w:t>
+      </w:r>
+      <w:r>
+        <w:rPr>
+          <w:rFonts w:ascii="Times New Roman" w:hAnsi="Times New Roman"/>
+          <w:iCs/>
+          <w:sz w:val="20"/>
+        </w:rPr>
+        <w:t>504</w:t>
+      </w:r>
+      <w:r>
+        <w:rPr>
+          <w:rFonts w:ascii="Times New Roman" w:hAnsi="Times New Roman"/>
+          <w:iCs/>
+          <w:sz w:val="20"/>
+        </w:rPr>
+        <w:t>3</w:t>
+      </w:r>
+      <w:r>
+        <w:rPr>
+          <w:rFonts w:ascii="Times New Roman" w:hAnsi="Times New Roman"/>
+          <w:iCs/>
+          <w:sz w:val="20"/>
+        </w:rPr>
+        <w:t xml:space="preserve"> samples with </w:t>
+      </w:r>
+      <w:r>
+        <w:rPr>
+          <w:rFonts w:ascii="Times New Roman" w:hAnsi="Times New Roman"/>
+          <w:iCs/>
+          <w:sz w:val="20"/>
+        </w:rPr>
+        <w:t>28</w:t>
+      </w:r>
+      <w:r>
+        <w:rPr>
+          <w:rFonts w:ascii="Times New Roman" w:hAnsi="Times New Roman"/>
+          <w:iCs/>
+          <w:sz w:val="20"/>
+        </w:rPr>
+        <w:t xml:space="preserve"> columns with various data types.  A complete listing is shown in </w:t>
       </w:r>
       <w:r>
         <w:rPr>
@@ -249,14 +300,40 @@
           <w:iCs/>
           <w:sz w:val="20"/>
         </w:rPr>
-        <w:t xml:space="preserve"> For data types you want to indicate two things (nominal, ordinal, interval, or ratio) and the Pandas data type.  For example, age might be </w:t>
-      </w:r>
-      <w:r>
+        <w:t xml:space="preserve"> </w:t>
+      </w:r>
+    </w:p>
+    <w:p>
+      <w:pPr>
         <w:rPr>
           <w:rFonts w:ascii="Times New Roman" w:hAnsi="Times New Roman"/>
           <w:iCs/>
           <w:sz w:val="20"/>
         </w:rPr>
+      </w:pPr>
+    </w:p>
+    <w:p>
+      <w:pPr>
+        <w:rPr>
+          <w:rFonts w:ascii="Times New Roman" w:hAnsi="Times New Roman"/>
+          <w:iCs/>
+          <w:sz w:val="20"/>
+        </w:rPr>
+      </w:pPr>
+      <w:r>
+        <w:rPr>
+          <w:rFonts w:ascii="Times New Roman" w:hAnsi="Times New Roman"/>
+          <w:iCs/>
+          <w:sz w:val="20"/>
+        </w:rPr>
+        <w:t xml:space="preserve">For data types you want to indicate two things (nominal, ordinal, interval, or ratio) and the Pandas data type.  For example, age might be </w:t>
+      </w:r>
+      <w:r>
+        <w:rPr>
+          <w:rFonts w:ascii="Times New Roman" w:hAnsi="Times New Roman"/>
+          <w:iCs/>
+          <w:sz w:val="20"/>
+        </w:rPr>
         <w:t>ratio/int32</w:t>
       </w:r>
       <w:r>
@@ -265,7 +342,25 @@
           <w:iCs/>
           <w:sz w:val="20"/>
         </w:rPr>
-        <w:t>. For missing data, indicate what percentage of data from that column  are missing. Ensure you check to for NaN, NA, or any other indicators that actually mean missing data.</w:t>
+        <w:t xml:space="preserve">. For missing data, indicate what percentage of data from that column are missing. Ensure you check to for </w:t>
+      </w:r>
+      <w:proofErr w:type="spellStart"/>
+      <w:r>
+        <w:rPr>
+          <w:rFonts w:ascii="Times New Roman" w:hAnsi="Times New Roman"/>
+          <w:iCs/>
+          <w:sz w:val="20"/>
+        </w:rPr>
+        <w:t>NaN</w:t>
+      </w:r>
+      <w:proofErr w:type="spellEnd"/>
+      <w:r>
+        <w:rPr>
+          <w:rFonts w:ascii="Times New Roman" w:hAnsi="Times New Roman"/>
+          <w:iCs/>
+          <w:sz w:val="20"/>
+        </w:rPr>
+        <w:t>, NA, or any other indicators that actually mean missing data.</w:t>
       </w:r>
     </w:p>
     <w:p>
@@ -327,14 +422,14 @@
               <w:ind w:left="0"/>
               <w:jc w:val="center"/>
               <w:rPr>
-                <w:rFonts w:ascii="Times New Roman" w:hAnsi="Times New Roman"/>
+                <w:rFonts w:ascii="Times New Roman" w:hAnsi="Times New Roman" w:cs="Times New Roman"/>
                 <w:i/>
                 <w:sz w:val="20"/>
               </w:rPr>
             </w:pPr>
             <w:r>
               <w:rPr>
-                <w:rFonts w:ascii="Times New Roman" w:hAnsi="Times New Roman"/>
+                <w:rFonts w:ascii="Times New Roman" w:hAnsi="Times New Roman" w:cs="Times New Roman"/>
                 <w:i/>
                 <w:sz w:val="20"/>
               </w:rPr>
@@ -352,14 +447,14 @@
               <w:ind w:left="0"/>
               <w:jc w:val="center"/>
               <w:rPr>
-                <w:rFonts w:ascii="Times New Roman" w:hAnsi="Times New Roman"/>
+                <w:rFonts w:ascii="Times New Roman" w:hAnsi="Times New Roman" w:cs="Times New Roman"/>
                 <w:i/>
                 <w:sz w:val="20"/>
               </w:rPr>
             </w:pPr>
             <w:r>
               <w:rPr>
-                <w:rFonts w:ascii="Times New Roman" w:hAnsi="Times New Roman"/>
+                <w:rFonts w:ascii="Times New Roman" w:hAnsi="Times New Roman" w:cs="Times New Roman"/>
                 <w:i/>
                 <w:sz w:val="20"/>
               </w:rPr>
@@ -377,14 +472,14 @@
               <w:ind w:left="0"/>
               <w:jc w:val="center"/>
               <w:rPr>
-                <w:rFonts w:ascii="Times New Roman" w:hAnsi="Times New Roman"/>
+                <w:rFonts w:ascii="Times New Roman" w:hAnsi="Times New Roman" w:cs="Times New Roman"/>
                 <w:i/>
                 <w:sz w:val="20"/>
               </w:rPr>
             </w:pPr>
             <w:r>
               <w:rPr>
-                <w:rFonts w:ascii="Times New Roman" w:hAnsi="Times New Roman"/>
+                <w:rFonts w:ascii="Times New Roman" w:hAnsi="Times New Roman" w:cs="Times New Roman"/>
                 <w:i/>
                 <w:sz w:val="20"/>
               </w:rPr>
@@ -403,17 +498,19 @@
               <w:pStyle w:val="ListParagraph"/>
               <w:ind w:left="0"/>
               <w:rPr>
-                <w:rFonts w:ascii="Times New Roman" w:hAnsi="Times New Roman"/>
-                <w:sz w:val="20"/>
-              </w:rPr>
-            </w:pPr>
-            <w:r>
-              <w:rPr>
-                <w:rFonts w:ascii="Times New Roman" w:hAnsi="Times New Roman"/>
-                <w:sz w:val="20"/>
-              </w:rPr>
-              <w:t>V1</w:t>
-            </w:r>
+                <w:rFonts w:ascii="Times New Roman" w:hAnsi="Times New Roman" w:cs="Times New Roman"/>
+                <w:sz w:val="20"/>
+              </w:rPr>
+            </w:pPr>
+            <w:proofErr w:type="spellStart"/>
+            <w:r>
+              <w:rPr>
+                <w:rFonts w:ascii="Times New Roman" w:hAnsi="Times New Roman" w:cs="Times New Roman"/>
+                <w:sz w:val="20"/>
+              </w:rPr>
+              <w:t>movie_title</w:t>
+            </w:r>
+            <w:proofErr w:type="spellEnd"/>
           </w:p>
         </w:tc>
         <w:tc>
@@ -425,10 +522,17 @@
               <w:pStyle w:val="ListParagraph"/>
               <w:ind w:left="0"/>
               <w:rPr>
-                <w:rFonts w:ascii="Times New Roman" w:hAnsi="Times New Roman"/>
-                <w:sz w:val="20"/>
-              </w:rPr>
-            </w:pPr>
+                <w:rFonts w:ascii="Times New Roman" w:hAnsi="Times New Roman" w:cs="Times New Roman"/>
+                <w:sz w:val="20"/>
+              </w:rPr>
+            </w:pPr>
+            <w:r>
+              <w:rPr>
+                <w:rFonts w:ascii="Times New Roman" w:hAnsi="Times New Roman" w:cs="Times New Roman"/>
+                <w:sz w:val="20"/>
+              </w:rPr>
+              <w:t>/object</w:t>
+            </w:r>
           </w:p>
         </w:tc>
         <w:tc>
@@ -440,13 +544,13 @@
               <w:pStyle w:val="ListParagraph"/>
               <w:ind w:left="0"/>
               <w:rPr>
-                <w:rFonts w:ascii="Times New Roman" w:hAnsi="Times New Roman"/>
-                <w:sz w:val="20"/>
-              </w:rPr>
-            </w:pPr>
-            <w:r>
-              <w:rPr>
-                <w:rFonts w:ascii="Times New Roman" w:hAnsi="Times New Roman"/>
+                <w:rFonts w:ascii="Times New Roman" w:hAnsi="Times New Roman" w:cs="Times New Roman"/>
+                <w:sz w:val="20"/>
+              </w:rPr>
+            </w:pPr>
+            <w:r>
+              <w:rPr>
+                <w:rFonts w:ascii="Times New Roman" w:hAnsi="Times New Roman" w:cs="Times New Roman"/>
                 <w:sz w:val="20"/>
               </w:rPr>
               <w:t>0%</w:t>
@@ -461,20 +565,44 @@
           </w:tcPr>
           <w:p>
             <w:pPr>
-              <w:pStyle w:val="ListParagraph"/>
-              <w:ind w:left="0"/>
-              <w:rPr>
-                <w:rFonts w:ascii="Times New Roman" w:hAnsi="Times New Roman"/>
-                <w:sz w:val="20"/>
-              </w:rPr>
-            </w:pPr>
-            <w:r>
-              <w:rPr>
-                <w:rFonts w:ascii="Times New Roman" w:hAnsi="Times New Roman"/>
-                <w:sz w:val="20"/>
-              </w:rPr>
-              <w:t>V2</w:t>
-            </w:r>
+              <w:shd w:val="clear" w:color="auto" w:fill="FFFFFF"/>
+              <w:tabs>
+                <w:tab w:val="left" w:pos="916"/>
+                <w:tab w:val="left" w:pos="1832"/>
+                <w:tab w:val="left" w:pos="2748"/>
+                <w:tab w:val="left" w:pos="3664"/>
+                <w:tab w:val="left" w:pos="4580"/>
+                <w:tab w:val="left" w:pos="5496"/>
+                <w:tab w:val="left" w:pos="6412"/>
+                <w:tab w:val="left" w:pos="7328"/>
+                <w:tab w:val="left" w:pos="8244"/>
+                <w:tab w:val="left" w:pos="9160"/>
+                <w:tab w:val="left" w:pos="10076"/>
+                <w:tab w:val="left" w:pos="10992"/>
+                <w:tab w:val="left" w:pos="11908"/>
+                <w:tab w:val="left" w:pos="12824"/>
+                <w:tab w:val="left" w:pos="13740"/>
+                <w:tab w:val="left" w:pos="14656"/>
+              </w:tabs>
+              <w:wordWrap w:val="0"/>
+              <w:rPr>
+                <w:rFonts w:ascii="Times New Roman" w:eastAsia="Times New Roman" w:hAnsi="Times New Roman" w:cs="Times New Roman"/>
+                <w:sz w:val="20"/>
+                <w:szCs w:val="20"/>
+                <w:lang w:eastAsia="en-US"/>
+              </w:rPr>
+            </w:pPr>
+            <w:proofErr w:type="spellStart"/>
+            <w:r>
+              <w:rPr>
+                <w:rFonts w:ascii="Times New Roman" w:eastAsia="Times New Roman" w:hAnsi="Times New Roman" w:cs="Times New Roman"/>
+                <w:sz w:val="20"/>
+                <w:szCs w:val="20"/>
+                <w:lang w:eastAsia="en-US"/>
+              </w:rPr>
+              <w:t>title_year</w:t>
+            </w:r>
+            <w:proofErr w:type="spellEnd"/>
           </w:p>
         </w:tc>
         <w:tc>
@@ -486,10 +614,17 @@
               <w:pStyle w:val="ListParagraph"/>
               <w:ind w:left="0"/>
               <w:rPr>
-                <w:rFonts w:ascii="Times New Roman" w:hAnsi="Times New Roman"/>
-                <w:sz w:val="20"/>
-              </w:rPr>
-            </w:pPr>
+                <w:rFonts w:ascii="Times New Roman" w:hAnsi="Times New Roman" w:cs="Times New Roman"/>
+                <w:sz w:val="20"/>
+              </w:rPr>
+            </w:pPr>
+            <w:r>
+              <w:rPr>
+                <w:rFonts w:ascii="Times New Roman" w:hAnsi="Times New Roman" w:cs="Times New Roman"/>
+                <w:sz w:val="20"/>
+              </w:rPr>
+              <w:t>/float64</w:t>
+            </w:r>
           </w:p>
         </w:tc>
         <w:tc>
@@ -501,16 +636,23 @@
               <w:pStyle w:val="ListParagraph"/>
               <w:ind w:left="0"/>
               <w:rPr>
-                <w:rFonts w:ascii="Times New Roman" w:hAnsi="Times New Roman"/>
-                <w:sz w:val="20"/>
-              </w:rPr>
-            </w:pPr>
-            <w:r>
-              <w:rPr>
-                <w:rFonts w:ascii="Times New Roman" w:hAnsi="Times New Roman"/>
-                <w:sz w:val="20"/>
-              </w:rPr>
-              <w:t>0%</w:t>
+                <w:rFonts w:ascii="Times New Roman" w:hAnsi="Times New Roman" w:cs="Times New Roman"/>
+                <w:sz w:val="20"/>
+              </w:rPr>
+            </w:pPr>
+            <w:r>
+              <w:rPr>
+                <w:rFonts w:ascii="Times New Roman" w:hAnsi="Times New Roman" w:cs="Times New Roman"/>
+                <w:sz w:val="20"/>
+              </w:rPr>
+              <w:t>2</w:t>
+            </w:r>
+            <w:r>
+              <w:rPr>
+                <w:rFonts w:ascii="Times New Roman" w:hAnsi="Times New Roman" w:cs="Times New Roman"/>
+                <w:sz w:val="20"/>
+              </w:rPr>
+              <w:t>%</w:t>
             </w:r>
           </w:p>
         </w:tc>
@@ -522,19 +664,18 @@
           </w:tcPr>
           <w:p>
             <w:pPr>
-              <w:pStyle w:val="ListParagraph"/>
-              <w:ind w:left="0"/>
-              <w:rPr>
-                <w:rFonts w:ascii="Times New Roman" w:hAnsi="Times New Roman"/>
-                <w:sz w:val="20"/>
-              </w:rPr>
-            </w:pPr>
-            <w:r>
-              <w:rPr>
-                <w:rFonts w:ascii="Times New Roman" w:hAnsi="Times New Roman"/>
-                <w:sz w:val="20"/>
-              </w:rPr>
-              <w:t>V3</w:t>
+              <w:pStyle w:val="HTMLPreformatted"/>
+              <w:shd w:val="clear" w:color="auto" w:fill="FFFFFF"/>
+              <w:wordWrap w:val="0"/>
+              <w:rPr>
+                <w:rFonts w:ascii="Times New Roman" w:hAnsi="Times New Roman" w:cs="Times New Roman"/>
+              </w:rPr>
+            </w:pPr>
+            <w:r>
+              <w:rPr>
+                <w:rFonts w:ascii="Times New Roman" w:hAnsi="Times New Roman" w:cs="Times New Roman"/>
+              </w:rPr>
+              <w:t>country</w:t>
             </w:r>
           </w:p>
         </w:tc>
@@ -547,10 +688,17 @@
               <w:pStyle w:val="ListParagraph"/>
               <w:ind w:left="0"/>
               <w:rPr>
-                <w:rFonts w:ascii="Times New Roman" w:hAnsi="Times New Roman"/>
-                <w:sz w:val="20"/>
-              </w:rPr>
-            </w:pPr>
+                <w:rFonts w:ascii="Times New Roman" w:hAnsi="Times New Roman" w:cs="Times New Roman"/>
+                <w:sz w:val="20"/>
+              </w:rPr>
+            </w:pPr>
+            <w:r>
+              <w:rPr>
+                <w:rFonts w:ascii="Times New Roman" w:hAnsi="Times New Roman" w:cs="Times New Roman"/>
+                <w:sz w:val="20"/>
+              </w:rPr>
+              <w:t>/object</w:t>
+            </w:r>
           </w:p>
         </w:tc>
         <w:tc>
@@ -562,13 +710,1772 @@
               <w:pStyle w:val="ListParagraph"/>
               <w:ind w:left="0"/>
               <w:rPr>
-                <w:rFonts w:ascii="Times New Roman" w:hAnsi="Times New Roman"/>
-                <w:sz w:val="20"/>
-              </w:rPr>
-            </w:pPr>
-            <w:r>
-              <w:rPr>
-                <w:rFonts w:ascii="Times New Roman" w:hAnsi="Times New Roman"/>
+                <w:rFonts w:ascii="Times New Roman" w:hAnsi="Times New Roman" w:cs="Times New Roman"/>
+                <w:sz w:val="20"/>
+              </w:rPr>
+            </w:pPr>
+            <w:r>
+              <w:rPr>
+                <w:rFonts w:ascii="Times New Roman" w:hAnsi="Times New Roman" w:cs="Times New Roman"/>
+                <w:sz w:val="20"/>
+              </w:rPr>
+              <w:t>0</w:t>
+            </w:r>
+            <w:r>
+              <w:rPr>
+                <w:rFonts w:ascii="Times New Roman" w:hAnsi="Times New Roman" w:cs="Times New Roman"/>
+                <w:sz w:val="20"/>
+              </w:rPr>
+              <w:t>.09</w:t>
+            </w:r>
+            <w:r>
+              <w:rPr>
+                <w:rFonts w:ascii="Times New Roman" w:hAnsi="Times New Roman" w:cs="Times New Roman"/>
+                <w:sz w:val="20"/>
+              </w:rPr>
+              <w:t>%</w:t>
+            </w:r>
+          </w:p>
+        </w:tc>
+      </w:tr>
+      <w:tr>
+        <w:tc>
+          <w:tcPr>
+            <w:tcW w:w="2970" w:type="dxa"/>
+          </w:tcPr>
+          <w:p>
+            <w:pPr>
+              <w:pStyle w:val="HTMLPreformatted"/>
+              <w:shd w:val="clear" w:color="auto" w:fill="FFFFFF"/>
+              <w:wordWrap w:val="0"/>
+              <w:rPr>
+                <w:rFonts w:ascii="Times New Roman" w:hAnsi="Times New Roman" w:cs="Times New Roman"/>
+              </w:rPr>
+            </w:pPr>
+            <w:r>
+              <w:rPr>
+                <w:rFonts w:ascii="Times New Roman" w:hAnsi="Times New Roman" w:cs="Times New Roman"/>
+              </w:rPr>
+              <w:t>language</w:t>
+            </w:r>
+          </w:p>
+        </w:tc>
+        <w:tc>
+          <w:tcPr>
+            <w:tcW w:w="3177" w:type="dxa"/>
+          </w:tcPr>
+          <w:p>
+            <w:pPr>
+              <w:pStyle w:val="ListParagraph"/>
+              <w:ind w:left="0"/>
+              <w:rPr>
+                <w:rFonts w:ascii="Times New Roman" w:hAnsi="Times New Roman" w:cs="Times New Roman"/>
+                <w:sz w:val="20"/>
+              </w:rPr>
+            </w:pPr>
+            <w:r>
+              <w:rPr>
+                <w:rFonts w:ascii="Times New Roman" w:hAnsi="Times New Roman" w:cs="Times New Roman"/>
+                <w:sz w:val="20"/>
+              </w:rPr>
+              <w:t>/object</w:t>
+            </w:r>
+          </w:p>
+        </w:tc>
+        <w:tc>
+          <w:tcPr>
+            <w:tcW w:w="2601" w:type="dxa"/>
+          </w:tcPr>
+          <w:p>
+            <w:pPr>
+              <w:pStyle w:val="ListParagraph"/>
+              <w:ind w:left="0"/>
+              <w:rPr>
+                <w:rFonts w:ascii="Times New Roman" w:hAnsi="Times New Roman" w:cs="Times New Roman"/>
+                <w:sz w:val="20"/>
+              </w:rPr>
+            </w:pPr>
+            <w:r>
+              <w:rPr>
+                <w:rFonts w:ascii="Times New Roman" w:hAnsi="Times New Roman" w:cs="Times New Roman"/>
+                <w:sz w:val="20"/>
+              </w:rPr>
+              <w:t>0.2%</w:t>
+            </w:r>
+          </w:p>
+        </w:tc>
+      </w:tr>
+      <w:tr>
+        <w:tc>
+          <w:tcPr>
+            <w:tcW w:w="2970" w:type="dxa"/>
+          </w:tcPr>
+          <w:p>
+            <w:pPr>
+              <w:pStyle w:val="HTMLPreformatted"/>
+              <w:shd w:val="clear" w:color="auto" w:fill="FFFFFF"/>
+              <w:wordWrap w:val="0"/>
+              <w:rPr>
+                <w:rFonts w:ascii="Times New Roman" w:hAnsi="Times New Roman" w:cs="Times New Roman"/>
+              </w:rPr>
+            </w:pPr>
+            <w:r>
+              <w:rPr>
+                <w:rFonts w:ascii="Times New Roman" w:hAnsi="Times New Roman" w:cs="Times New Roman"/>
+              </w:rPr>
+              <w:t>budget</w:t>
+            </w:r>
+          </w:p>
+        </w:tc>
+        <w:tc>
+          <w:tcPr>
+            <w:tcW w:w="3177" w:type="dxa"/>
+          </w:tcPr>
+          <w:p>
+            <w:pPr>
+              <w:pStyle w:val="HTMLPreformatted"/>
+              <w:shd w:val="clear" w:color="auto" w:fill="FFFFFF"/>
+              <w:wordWrap w:val="0"/>
+              <w:rPr>
+                <w:rFonts w:ascii="Times New Roman" w:hAnsi="Times New Roman" w:cs="Times New Roman"/>
+              </w:rPr>
+            </w:pPr>
+            <w:r>
+              <w:rPr>
+                <w:rFonts w:ascii="Times New Roman" w:hAnsi="Times New Roman" w:cs="Times New Roman"/>
+              </w:rPr>
+              <w:t>/</w:t>
+            </w:r>
+            <w:r>
+              <w:rPr>
+                <w:rFonts w:ascii="Times New Roman" w:hAnsi="Times New Roman" w:cs="Times New Roman"/>
+              </w:rPr>
+              <w:t>float64</w:t>
+            </w:r>
+          </w:p>
+        </w:tc>
+        <w:tc>
+          <w:tcPr>
+            <w:tcW w:w="2601" w:type="dxa"/>
+          </w:tcPr>
+          <w:p>
+            <w:pPr>
+              <w:pStyle w:val="ListParagraph"/>
+              <w:ind w:left="0"/>
+              <w:rPr>
+                <w:rFonts w:ascii="Times New Roman" w:hAnsi="Times New Roman" w:cs="Times New Roman"/>
+                <w:sz w:val="20"/>
+              </w:rPr>
+            </w:pPr>
+            <w:r>
+              <w:rPr>
+                <w:rFonts w:ascii="Times New Roman" w:hAnsi="Times New Roman" w:cs="Times New Roman"/>
+                <w:sz w:val="20"/>
+              </w:rPr>
+              <w:t>9.7%</w:t>
+            </w:r>
+          </w:p>
+        </w:tc>
+      </w:tr>
+      <w:tr>
+        <w:tc>
+          <w:tcPr>
+            <w:tcW w:w="2970" w:type="dxa"/>
+          </w:tcPr>
+          <w:p>
+            <w:pPr>
+              <w:pStyle w:val="HTMLPreformatted"/>
+              <w:shd w:val="clear" w:color="auto" w:fill="FFFFFF"/>
+              <w:wordWrap w:val="0"/>
+              <w:rPr>
+                <w:rFonts w:ascii="Times New Roman" w:hAnsi="Times New Roman" w:cs="Times New Roman"/>
+              </w:rPr>
+            </w:pPr>
+            <w:r>
+              <w:rPr>
+                <w:rFonts w:ascii="Times New Roman" w:hAnsi="Times New Roman" w:cs="Times New Roman"/>
+              </w:rPr>
+              <w:t>gross</w:t>
+            </w:r>
+          </w:p>
+        </w:tc>
+        <w:tc>
+          <w:tcPr>
+            <w:tcW w:w="3177" w:type="dxa"/>
+          </w:tcPr>
+          <w:p>
+            <w:pPr>
+              <w:pStyle w:val="HTMLPreformatted"/>
+              <w:shd w:val="clear" w:color="auto" w:fill="FFFFFF"/>
+              <w:wordWrap w:val="0"/>
+              <w:rPr>
+                <w:rFonts w:ascii="Times New Roman" w:hAnsi="Times New Roman" w:cs="Times New Roman"/>
+              </w:rPr>
+            </w:pPr>
+            <w:r>
+              <w:rPr>
+                <w:rFonts w:ascii="Times New Roman" w:hAnsi="Times New Roman" w:cs="Times New Roman"/>
+              </w:rPr>
+              <w:t>/</w:t>
+            </w:r>
+            <w:r>
+              <w:rPr>
+                <w:rFonts w:ascii="Times New Roman" w:hAnsi="Times New Roman" w:cs="Times New Roman"/>
+              </w:rPr>
+              <w:t>float64</w:t>
+            </w:r>
+          </w:p>
+        </w:tc>
+        <w:tc>
+          <w:tcPr>
+            <w:tcW w:w="2601" w:type="dxa"/>
+          </w:tcPr>
+          <w:p>
+            <w:pPr>
+              <w:pStyle w:val="ListParagraph"/>
+              <w:ind w:left="0"/>
+              <w:rPr>
+                <w:rFonts w:ascii="Times New Roman" w:hAnsi="Times New Roman" w:cs="Times New Roman"/>
+                <w:sz w:val="20"/>
+              </w:rPr>
+            </w:pPr>
+            <w:r>
+              <w:rPr>
+                <w:rFonts w:ascii="Times New Roman" w:hAnsi="Times New Roman" w:cs="Times New Roman"/>
+                <w:sz w:val="20"/>
+              </w:rPr>
+              <w:t>17.5%</w:t>
+            </w:r>
+          </w:p>
+        </w:tc>
+      </w:tr>
+      <w:tr>
+        <w:tc>
+          <w:tcPr>
+            <w:tcW w:w="2970" w:type="dxa"/>
+          </w:tcPr>
+          <w:p>
+            <w:pPr>
+              <w:pStyle w:val="ListParagraph"/>
+              <w:ind w:left="0"/>
+              <w:rPr>
+                <w:rFonts w:ascii="Times New Roman" w:hAnsi="Times New Roman" w:cs="Times New Roman"/>
+                <w:sz w:val="20"/>
+              </w:rPr>
+            </w:pPr>
+            <w:proofErr w:type="spellStart"/>
+            <w:r>
+              <w:rPr>
+                <w:rFonts w:ascii="Times New Roman" w:hAnsi="Times New Roman" w:cs="Times New Roman"/>
+                <w:sz w:val="20"/>
+              </w:rPr>
+              <w:t>imdb_score</w:t>
+            </w:r>
+            <w:proofErr w:type="spellEnd"/>
+          </w:p>
+        </w:tc>
+        <w:tc>
+          <w:tcPr>
+            <w:tcW w:w="3177" w:type="dxa"/>
+          </w:tcPr>
+          <w:p>
+            <w:pPr>
+              <w:pStyle w:val="ListParagraph"/>
+              <w:ind w:left="0"/>
+              <w:rPr>
+                <w:rFonts w:ascii="Times New Roman" w:hAnsi="Times New Roman" w:cs="Times New Roman"/>
+                <w:sz w:val="20"/>
+              </w:rPr>
+            </w:pPr>
+            <w:r>
+              <w:rPr>
+                <w:rFonts w:ascii="Times New Roman" w:hAnsi="Times New Roman" w:cs="Times New Roman"/>
+                <w:sz w:val="20"/>
+              </w:rPr>
+              <w:t>/float64</w:t>
+            </w:r>
+          </w:p>
+        </w:tc>
+        <w:tc>
+          <w:tcPr>
+            <w:tcW w:w="2601" w:type="dxa"/>
+          </w:tcPr>
+          <w:p>
+            <w:pPr>
+              <w:pStyle w:val="ListParagraph"/>
+              <w:ind w:left="0"/>
+              <w:rPr>
+                <w:rFonts w:ascii="Times New Roman" w:hAnsi="Times New Roman" w:cs="Times New Roman"/>
+                <w:sz w:val="20"/>
+              </w:rPr>
+            </w:pPr>
+            <w:r>
+              <w:rPr>
+                <w:rFonts w:ascii="Times New Roman" w:hAnsi="Times New Roman" w:cs="Times New Roman"/>
+                <w:sz w:val="20"/>
+              </w:rPr>
+              <w:t>0%</w:t>
+            </w:r>
+          </w:p>
+        </w:tc>
+      </w:tr>
+      <w:tr>
+        <w:tc>
+          <w:tcPr>
+            <w:tcW w:w="2970" w:type="dxa"/>
+          </w:tcPr>
+          <w:p>
+            <w:pPr>
+              <w:pStyle w:val="ListParagraph"/>
+              <w:ind w:left="0"/>
+              <w:rPr>
+                <w:rFonts w:ascii="Times New Roman" w:hAnsi="Times New Roman" w:cs="Times New Roman"/>
+                <w:sz w:val="20"/>
+              </w:rPr>
+            </w:pPr>
+            <w:r>
+              <w:rPr>
+                <w:rFonts w:ascii="Times New Roman" w:hAnsi="Times New Roman" w:cs="Times New Roman"/>
+                <w:sz w:val="20"/>
+              </w:rPr>
+              <w:t>duration</w:t>
+            </w:r>
+          </w:p>
+        </w:tc>
+        <w:tc>
+          <w:tcPr>
+            <w:tcW w:w="3177" w:type="dxa"/>
+          </w:tcPr>
+          <w:p>
+            <w:pPr>
+              <w:pStyle w:val="ListParagraph"/>
+              <w:ind w:left="0"/>
+              <w:rPr>
+                <w:rFonts w:ascii="Times New Roman" w:hAnsi="Times New Roman" w:cs="Times New Roman"/>
+                <w:sz w:val="20"/>
+              </w:rPr>
+            </w:pPr>
+            <w:r>
+              <w:rPr>
+                <w:rFonts w:ascii="Times New Roman" w:hAnsi="Times New Roman" w:cs="Times New Roman"/>
+                <w:sz w:val="20"/>
+              </w:rPr>
+              <w:t>/float64</w:t>
+            </w:r>
+          </w:p>
+        </w:tc>
+        <w:tc>
+          <w:tcPr>
+            <w:tcW w:w="2601" w:type="dxa"/>
+          </w:tcPr>
+          <w:p>
+            <w:pPr>
+              <w:pStyle w:val="ListParagraph"/>
+              <w:ind w:left="0"/>
+              <w:rPr>
+                <w:rFonts w:ascii="Times New Roman" w:hAnsi="Times New Roman" w:cs="Times New Roman"/>
+                <w:sz w:val="20"/>
+              </w:rPr>
+            </w:pPr>
+            <w:r>
+              <w:rPr>
+                <w:rFonts w:ascii="Times New Roman" w:hAnsi="Times New Roman" w:cs="Times New Roman"/>
+                <w:sz w:val="20"/>
+              </w:rPr>
+              <w:t>0.3%</w:t>
+            </w:r>
+          </w:p>
+        </w:tc>
+      </w:tr>
+      <w:tr>
+        <w:tc>
+          <w:tcPr>
+            <w:tcW w:w="2970" w:type="dxa"/>
+          </w:tcPr>
+          <w:p>
+            <w:pPr>
+              <w:pStyle w:val="ListParagraph"/>
+              <w:ind w:left="0"/>
+              <w:rPr>
+                <w:rFonts w:ascii="Times New Roman" w:hAnsi="Times New Roman" w:cs="Times New Roman"/>
+                <w:sz w:val="20"/>
+              </w:rPr>
+            </w:pPr>
+            <w:r>
+              <w:rPr>
+                <w:rFonts w:ascii="Times New Roman" w:hAnsi="Times New Roman" w:cs="Times New Roman"/>
+                <w:sz w:val="20"/>
+              </w:rPr>
+              <w:t>genres</w:t>
+            </w:r>
+          </w:p>
+        </w:tc>
+        <w:tc>
+          <w:tcPr>
+            <w:tcW w:w="3177" w:type="dxa"/>
+          </w:tcPr>
+          <w:p>
+            <w:pPr>
+              <w:pStyle w:val="ListParagraph"/>
+              <w:ind w:left="0"/>
+              <w:rPr>
+                <w:rFonts w:ascii="Times New Roman" w:hAnsi="Times New Roman" w:cs="Times New Roman"/>
+                <w:sz w:val="20"/>
+              </w:rPr>
+            </w:pPr>
+            <w:r>
+              <w:rPr>
+                <w:rFonts w:ascii="Times New Roman" w:hAnsi="Times New Roman" w:cs="Times New Roman"/>
+                <w:sz w:val="20"/>
+              </w:rPr>
+              <w:t>/object</w:t>
+            </w:r>
+          </w:p>
+        </w:tc>
+        <w:tc>
+          <w:tcPr>
+            <w:tcW w:w="2601" w:type="dxa"/>
+          </w:tcPr>
+          <w:p>
+            <w:pPr>
+              <w:pStyle w:val="ListParagraph"/>
+              <w:ind w:left="0"/>
+              <w:rPr>
+                <w:rFonts w:ascii="Times New Roman" w:hAnsi="Times New Roman" w:cs="Times New Roman"/>
+                <w:sz w:val="20"/>
+              </w:rPr>
+            </w:pPr>
+            <w:r>
+              <w:rPr>
+                <w:rFonts w:ascii="Times New Roman" w:hAnsi="Times New Roman" w:cs="Times New Roman"/>
+                <w:sz w:val="20"/>
+              </w:rPr>
+              <w:t>0%</w:t>
+            </w:r>
+          </w:p>
+        </w:tc>
+      </w:tr>
+      <w:tr>
+        <w:tc>
+          <w:tcPr>
+            <w:tcW w:w="2970" w:type="dxa"/>
+          </w:tcPr>
+          <w:p>
+            <w:pPr>
+              <w:pStyle w:val="ListParagraph"/>
+              <w:ind w:left="0"/>
+              <w:rPr>
+                <w:rFonts w:ascii="Times New Roman" w:hAnsi="Times New Roman" w:cs="Times New Roman"/>
+                <w:sz w:val="20"/>
+              </w:rPr>
+            </w:pPr>
+            <w:proofErr w:type="spellStart"/>
+            <w:r>
+              <w:rPr>
+                <w:rFonts w:ascii="Times New Roman" w:hAnsi="Times New Roman" w:cs="Times New Roman"/>
+                <w:sz w:val="20"/>
+              </w:rPr>
+              <w:t>plot_keywords</w:t>
+            </w:r>
+            <w:proofErr w:type="spellEnd"/>
+          </w:p>
+        </w:tc>
+        <w:tc>
+          <w:tcPr>
+            <w:tcW w:w="3177" w:type="dxa"/>
+          </w:tcPr>
+          <w:p>
+            <w:pPr>
+              <w:pStyle w:val="ListParagraph"/>
+              <w:ind w:left="0"/>
+              <w:rPr>
+                <w:rFonts w:ascii="Times New Roman" w:hAnsi="Times New Roman" w:cs="Times New Roman"/>
+                <w:sz w:val="20"/>
+              </w:rPr>
+            </w:pPr>
+            <w:r>
+              <w:rPr>
+                <w:rFonts w:ascii="Times New Roman" w:hAnsi="Times New Roman" w:cs="Times New Roman"/>
+                <w:sz w:val="20"/>
+              </w:rPr>
+              <w:t>/object</w:t>
+            </w:r>
+          </w:p>
+        </w:tc>
+        <w:tc>
+          <w:tcPr>
+            <w:tcW w:w="2601" w:type="dxa"/>
+          </w:tcPr>
+          <w:p>
+            <w:pPr>
+              <w:pStyle w:val="ListParagraph"/>
+              <w:ind w:left="0"/>
+              <w:rPr>
+                <w:rFonts w:ascii="Times New Roman" w:hAnsi="Times New Roman" w:cs="Times New Roman"/>
+                <w:sz w:val="20"/>
+              </w:rPr>
+            </w:pPr>
+            <w:r>
+              <w:rPr>
+                <w:rFonts w:ascii="Times New Roman" w:hAnsi="Times New Roman" w:cs="Times New Roman"/>
+                <w:sz w:val="20"/>
+              </w:rPr>
+              <w:t>3%</w:t>
+            </w:r>
+          </w:p>
+        </w:tc>
+      </w:tr>
+      <w:tr>
+        <w:tc>
+          <w:tcPr>
+            <w:tcW w:w="2970" w:type="dxa"/>
+          </w:tcPr>
+          <w:p>
+            <w:pPr>
+              <w:pStyle w:val="ListParagraph"/>
+              <w:ind w:left="0"/>
+              <w:rPr>
+                <w:rFonts w:ascii="Times New Roman" w:hAnsi="Times New Roman" w:cs="Times New Roman"/>
+                <w:sz w:val="20"/>
+              </w:rPr>
+            </w:pPr>
+            <w:r>
+              <w:rPr>
+                <w:rFonts w:ascii="Times New Roman" w:hAnsi="Times New Roman" w:cs="Times New Roman"/>
+                <w:sz w:val="20"/>
+              </w:rPr>
+              <w:t>color</w:t>
+            </w:r>
+          </w:p>
+        </w:tc>
+        <w:tc>
+          <w:tcPr>
+            <w:tcW w:w="3177" w:type="dxa"/>
+          </w:tcPr>
+          <w:p>
+            <w:pPr>
+              <w:pStyle w:val="ListParagraph"/>
+              <w:ind w:left="0"/>
+              <w:rPr>
+                <w:rFonts w:ascii="Times New Roman" w:hAnsi="Times New Roman" w:cs="Times New Roman"/>
+                <w:sz w:val="20"/>
+              </w:rPr>
+            </w:pPr>
+            <w:r>
+              <w:rPr>
+                <w:rFonts w:ascii="Times New Roman" w:hAnsi="Times New Roman" w:cs="Times New Roman"/>
+                <w:sz w:val="20"/>
+              </w:rPr>
+              <w:t>/object</w:t>
+            </w:r>
+          </w:p>
+        </w:tc>
+        <w:tc>
+          <w:tcPr>
+            <w:tcW w:w="2601" w:type="dxa"/>
+          </w:tcPr>
+          <w:p>
+            <w:pPr>
+              <w:pStyle w:val="ListParagraph"/>
+              <w:ind w:left="0"/>
+              <w:rPr>
+                <w:rFonts w:ascii="Times New Roman" w:hAnsi="Times New Roman" w:cs="Times New Roman"/>
+                <w:sz w:val="20"/>
+              </w:rPr>
+            </w:pPr>
+            <w:r>
+              <w:rPr>
+                <w:rFonts w:ascii="Times New Roman" w:hAnsi="Times New Roman" w:cs="Times New Roman"/>
+                <w:sz w:val="20"/>
+              </w:rPr>
+              <w:t>0.</w:t>
+            </w:r>
+            <w:r>
+              <w:rPr>
+                <w:rFonts w:ascii="Times New Roman" w:hAnsi="Times New Roman" w:cs="Times New Roman"/>
+                <w:sz w:val="20"/>
+              </w:rPr>
+              <w:t>3</w:t>
+            </w:r>
+            <w:r>
+              <w:rPr>
+                <w:rFonts w:ascii="Times New Roman" w:hAnsi="Times New Roman" w:cs="Times New Roman"/>
+                <w:sz w:val="20"/>
+              </w:rPr>
+              <w:t>%</w:t>
+            </w:r>
+          </w:p>
+        </w:tc>
+      </w:tr>
+      <w:tr>
+        <w:tc>
+          <w:tcPr>
+            <w:tcW w:w="2970" w:type="dxa"/>
+          </w:tcPr>
+          <w:p>
+            <w:pPr>
+              <w:pStyle w:val="ListParagraph"/>
+              <w:ind w:left="0"/>
+              <w:rPr>
+                <w:rFonts w:ascii="Times New Roman" w:hAnsi="Times New Roman" w:cs="Times New Roman"/>
+                <w:sz w:val="20"/>
+              </w:rPr>
+            </w:pPr>
+            <w:proofErr w:type="spellStart"/>
+            <w:r>
+              <w:rPr>
+                <w:rFonts w:ascii="Times New Roman" w:hAnsi="Times New Roman" w:cs="Times New Roman"/>
+                <w:sz w:val="20"/>
+              </w:rPr>
+              <w:t>content_rating</w:t>
+            </w:r>
+            <w:proofErr w:type="spellEnd"/>
+          </w:p>
+        </w:tc>
+        <w:tc>
+          <w:tcPr>
+            <w:tcW w:w="3177" w:type="dxa"/>
+          </w:tcPr>
+          <w:p>
+            <w:pPr>
+              <w:pStyle w:val="ListParagraph"/>
+              <w:ind w:left="0"/>
+              <w:rPr>
+                <w:rFonts w:ascii="Times New Roman" w:hAnsi="Times New Roman" w:cs="Times New Roman"/>
+                <w:sz w:val="20"/>
+              </w:rPr>
+            </w:pPr>
+            <w:r>
+              <w:rPr>
+                <w:rFonts w:ascii="Times New Roman" w:hAnsi="Times New Roman" w:cs="Times New Roman"/>
+                <w:sz w:val="20"/>
+              </w:rPr>
+              <w:t>/object</w:t>
+            </w:r>
+          </w:p>
+        </w:tc>
+        <w:tc>
+          <w:tcPr>
+            <w:tcW w:w="2601" w:type="dxa"/>
+          </w:tcPr>
+          <w:p>
+            <w:pPr>
+              <w:pStyle w:val="ListParagraph"/>
+              <w:ind w:left="0"/>
+              <w:rPr>
+                <w:rFonts w:ascii="Times New Roman" w:hAnsi="Times New Roman" w:cs="Times New Roman"/>
+                <w:sz w:val="20"/>
+              </w:rPr>
+            </w:pPr>
+            <w:r>
+              <w:rPr>
+                <w:rFonts w:ascii="Times New Roman" w:hAnsi="Times New Roman" w:cs="Times New Roman"/>
+                <w:sz w:val="20"/>
+              </w:rPr>
+              <w:t>6%</w:t>
+            </w:r>
+          </w:p>
+        </w:tc>
+      </w:tr>
+      <w:tr>
+        <w:tc>
+          <w:tcPr>
+            <w:tcW w:w="2970" w:type="dxa"/>
+          </w:tcPr>
+          <w:p>
+            <w:pPr>
+              <w:pStyle w:val="ListParagraph"/>
+              <w:ind w:left="0"/>
+              <w:rPr>
+                <w:rFonts w:ascii="Times New Roman" w:hAnsi="Times New Roman" w:cs="Times New Roman"/>
+                <w:sz w:val="20"/>
+              </w:rPr>
+            </w:pPr>
+            <w:proofErr w:type="spellStart"/>
+            <w:r>
+              <w:rPr>
+                <w:rFonts w:ascii="Times New Roman" w:hAnsi="Times New Roman" w:cs="Times New Roman"/>
+                <w:sz w:val="20"/>
+              </w:rPr>
+              <w:t>aspect_ratio</w:t>
+            </w:r>
+            <w:proofErr w:type="spellEnd"/>
+          </w:p>
+        </w:tc>
+        <w:tc>
+          <w:tcPr>
+            <w:tcW w:w="3177" w:type="dxa"/>
+          </w:tcPr>
+          <w:p>
+            <w:pPr>
+              <w:pStyle w:val="ListParagraph"/>
+              <w:ind w:left="0"/>
+              <w:rPr>
+                <w:rFonts w:ascii="Times New Roman" w:hAnsi="Times New Roman" w:cs="Times New Roman"/>
+                <w:sz w:val="20"/>
+              </w:rPr>
+            </w:pPr>
+            <w:r>
+              <w:rPr>
+                <w:rFonts w:ascii="Times New Roman" w:hAnsi="Times New Roman" w:cs="Times New Roman"/>
+                <w:sz w:val="20"/>
+              </w:rPr>
+              <w:t>/float64</w:t>
+            </w:r>
+          </w:p>
+        </w:tc>
+        <w:tc>
+          <w:tcPr>
+            <w:tcW w:w="2601" w:type="dxa"/>
+          </w:tcPr>
+          <w:p>
+            <w:pPr>
+              <w:pStyle w:val="ListParagraph"/>
+              <w:ind w:left="0"/>
+              <w:rPr>
+                <w:rFonts w:ascii="Times New Roman" w:hAnsi="Times New Roman" w:cs="Times New Roman"/>
+                <w:sz w:val="20"/>
+              </w:rPr>
+            </w:pPr>
+            <w:r>
+              <w:rPr>
+                <w:rFonts w:ascii="Times New Roman" w:hAnsi="Times New Roman" w:cs="Times New Roman"/>
+                <w:sz w:val="20"/>
+              </w:rPr>
+              <w:t>6.5%</w:t>
+            </w:r>
+          </w:p>
+        </w:tc>
+      </w:tr>
+      <w:tr>
+        <w:tc>
+          <w:tcPr>
+            <w:tcW w:w="2970" w:type="dxa"/>
+          </w:tcPr>
+          <w:p>
+            <w:pPr>
+              <w:pStyle w:val="ListParagraph"/>
+              <w:ind w:left="0"/>
+              <w:rPr>
+                <w:rFonts w:ascii="Times New Roman" w:hAnsi="Times New Roman" w:cs="Times New Roman"/>
+                <w:sz w:val="20"/>
+              </w:rPr>
+            </w:pPr>
+            <w:proofErr w:type="spellStart"/>
+            <w:r>
+              <w:rPr>
+                <w:rFonts w:ascii="Times New Roman" w:hAnsi="Times New Roman" w:cs="Times New Roman"/>
+                <w:sz w:val="20"/>
+              </w:rPr>
+              <w:t>facenumber_in_poster</w:t>
+            </w:r>
+            <w:proofErr w:type="spellEnd"/>
+          </w:p>
+        </w:tc>
+        <w:tc>
+          <w:tcPr>
+            <w:tcW w:w="3177" w:type="dxa"/>
+          </w:tcPr>
+          <w:p>
+            <w:pPr>
+              <w:pStyle w:val="ListParagraph"/>
+              <w:ind w:left="0"/>
+              <w:rPr>
+                <w:rFonts w:ascii="Times New Roman" w:hAnsi="Times New Roman" w:cs="Times New Roman"/>
+                <w:sz w:val="20"/>
+              </w:rPr>
+            </w:pPr>
+            <w:r>
+              <w:rPr>
+                <w:rFonts w:ascii="Times New Roman" w:hAnsi="Times New Roman" w:cs="Times New Roman"/>
+                <w:sz w:val="20"/>
+              </w:rPr>
+              <w:t>/float64</w:t>
+            </w:r>
+          </w:p>
+        </w:tc>
+        <w:tc>
+          <w:tcPr>
+            <w:tcW w:w="2601" w:type="dxa"/>
+          </w:tcPr>
+          <w:p>
+            <w:pPr>
+              <w:pStyle w:val="ListParagraph"/>
+              <w:ind w:left="0"/>
+              <w:rPr>
+                <w:rFonts w:ascii="Times New Roman" w:hAnsi="Times New Roman" w:cs="Times New Roman"/>
+                <w:sz w:val="20"/>
+              </w:rPr>
+            </w:pPr>
+            <w:r>
+              <w:rPr>
+                <w:rFonts w:ascii="Times New Roman" w:hAnsi="Times New Roman" w:cs="Times New Roman"/>
+                <w:sz w:val="20"/>
+              </w:rPr>
+              <w:t>2.5%</w:t>
+            </w:r>
+          </w:p>
+        </w:tc>
+      </w:tr>
+      <w:tr>
+        <w:tc>
+          <w:tcPr>
+            <w:tcW w:w="2970" w:type="dxa"/>
+          </w:tcPr>
+          <w:p>
+            <w:pPr>
+              <w:pStyle w:val="ListParagraph"/>
+              <w:ind w:left="0"/>
+              <w:rPr>
+                <w:rFonts w:ascii="Times New Roman" w:hAnsi="Times New Roman" w:cs="Times New Roman"/>
+                <w:sz w:val="20"/>
+              </w:rPr>
+            </w:pPr>
+            <w:proofErr w:type="spellStart"/>
+            <w:r>
+              <w:rPr>
+                <w:rFonts w:ascii="Times New Roman" w:hAnsi="Times New Roman" w:cs="Times New Roman"/>
+                <w:sz w:val="20"/>
+              </w:rPr>
+              <w:t>num_critic_for_reviews</w:t>
+            </w:r>
+            <w:proofErr w:type="spellEnd"/>
+          </w:p>
+        </w:tc>
+        <w:tc>
+          <w:tcPr>
+            <w:tcW w:w="3177" w:type="dxa"/>
+          </w:tcPr>
+          <w:p>
+            <w:pPr>
+              <w:pStyle w:val="ListParagraph"/>
+              <w:ind w:left="0"/>
+              <w:rPr>
+                <w:rFonts w:ascii="Times New Roman" w:hAnsi="Times New Roman" w:cs="Times New Roman"/>
+                <w:sz w:val="20"/>
+              </w:rPr>
+            </w:pPr>
+            <w:r>
+              <w:rPr>
+                <w:rFonts w:ascii="Times New Roman" w:hAnsi="Times New Roman" w:cs="Times New Roman"/>
+                <w:sz w:val="20"/>
+              </w:rPr>
+              <w:t>/float64</w:t>
+            </w:r>
+          </w:p>
+        </w:tc>
+        <w:tc>
+          <w:tcPr>
+            <w:tcW w:w="2601" w:type="dxa"/>
+          </w:tcPr>
+          <w:p>
+            <w:pPr>
+              <w:pStyle w:val="ListParagraph"/>
+              <w:ind w:left="0"/>
+              <w:rPr>
+                <w:rFonts w:ascii="Times New Roman" w:hAnsi="Times New Roman" w:cs="Times New Roman"/>
+                <w:sz w:val="20"/>
+              </w:rPr>
+            </w:pPr>
+            <w:r>
+              <w:rPr>
+                <w:rFonts w:ascii="Times New Roman" w:hAnsi="Times New Roman" w:cs="Times New Roman"/>
+                <w:sz w:val="20"/>
+              </w:rPr>
+              <w:t>0.9%</w:t>
+            </w:r>
+          </w:p>
+        </w:tc>
+      </w:tr>
+      <w:tr>
+        <w:tc>
+          <w:tcPr>
+            <w:tcW w:w="2970" w:type="dxa"/>
+          </w:tcPr>
+          <w:p>
+            <w:pPr>
+              <w:pStyle w:val="ListParagraph"/>
+              <w:ind w:left="0"/>
+              <w:rPr>
+                <w:rFonts w:ascii="Times New Roman" w:hAnsi="Times New Roman" w:cs="Times New Roman"/>
+                <w:sz w:val="20"/>
+              </w:rPr>
+            </w:pPr>
+            <w:proofErr w:type="spellStart"/>
+            <w:r>
+              <w:rPr>
+                <w:rFonts w:ascii="Times New Roman" w:hAnsi="Times New Roman" w:cs="Times New Roman"/>
+                <w:sz w:val="20"/>
+              </w:rPr>
+              <w:t>num_user_for_reviews</w:t>
+            </w:r>
+            <w:proofErr w:type="spellEnd"/>
+          </w:p>
+        </w:tc>
+        <w:tc>
+          <w:tcPr>
+            <w:tcW w:w="3177" w:type="dxa"/>
+          </w:tcPr>
+          <w:p>
+            <w:pPr>
+              <w:pStyle w:val="ListParagraph"/>
+              <w:ind w:left="0"/>
+              <w:rPr>
+                <w:rFonts w:ascii="Times New Roman" w:hAnsi="Times New Roman" w:cs="Times New Roman"/>
+                <w:sz w:val="20"/>
+              </w:rPr>
+            </w:pPr>
+            <w:r>
+              <w:rPr>
+                <w:rFonts w:ascii="Times New Roman" w:hAnsi="Times New Roman" w:cs="Times New Roman"/>
+                <w:sz w:val="20"/>
+              </w:rPr>
+              <w:t>/float64</w:t>
+            </w:r>
+          </w:p>
+        </w:tc>
+        <w:tc>
+          <w:tcPr>
+            <w:tcW w:w="2601" w:type="dxa"/>
+          </w:tcPr>
+          <w:p>
+            <w:pPr>
+              <w:pStyle w:val="ListParagraph"/>
+              <w:ind w:left="0"/>
+              <w:rPr>
+                <w:rFonts w:ascii="Times New Roman" w:hAnsi="Times New Roman" w:cs="Times New Roman"/>
+                <w:sz w:val="20"/>
+              </w:rPr>
+            </w:pPr>
+            <w:r>
+              <w:rPr>
+                <w:rFonts w:ascii="Times New Roman" w:hAnsi="Times New Roman" w:cs="Times New Roman"/>
+                <w:sz w:val="20"/>
+              </w:rPr>
+              <w:t>0.4%</w:t>
+            </w:r>
+          </w:p>
+        </w:tc>
+      </w:tr>
+      <w:tr>
+        <w:tc>
+          <w:tcPr>
+            <w:tcW w:w="2970" w:type="dxa"/>
+          </w:tcPr>
+          <w:p>
+            <w:pPr>
+              <w:pStyle w:val="ListParagraph"/>
+              <w:ind w:left="0"/>
+              <w:rPr>
+                <w:rFonts w:ascii="Times New Roman" w:hAnsi="Times New Roman" w:cs="Times New Roman"/>
+                <w:sz w:val="20"/>
+              </w:rPr>
+            </w:pPr>
+            <w:proofErr w:type="spellStart"/>
+            <w:r>
+              <w:rPr>
+                <w:rFonts w:ascii="Times New Roman" w:hAnsi="Times New Roman" w:cs="Times New Roman"/>
+                <w:sz w:val="20"/>
+              </w:rPr>
+              <w:t>num_voted_users</w:t>
+            </w:r>
+            <w:proofErr w:type="spellEnd"/>
+          </w:p>
+        </w:tc>
+        <w:tc>
+          <w:tcPr>
+            <w:tcW w:w="3177" w:type="dxa"/>
+          </w:tcPr>
+          <w:p>
+            <w:pPr>
+              <w:pStyle w:val="ListParagraph"/>
+              <w:ind w:left="0"/>
+              <w:rPr>
+                <w:rFonts w:ascii="Times New Roman" w:hAnsi="Times New Roman" w:cs="Times New Roman"/>
+                <w:sz w:val="20"/>
+              </w:rPr>
+            </w:pPr>
+            <w:r>
+              <w:rPr>
+                <w:rFonts w:ascii="Times New Roman" w:hAnsi="Times New Roman" w:cs="Times New Roman"/>
+                <w:sz w:val="20"/>
+              </w:rPr>
+              <w:t>/int64</w:t>
+            </w:r>
+          </w:p>
+        </w:tc>
+        <w:tc>
+          <w:tcPr>
+            <w:tcW w:w="2601" w:type="dxa"/>
+          </w:tcPr>
+          <w:p>
+            <w:pPr>
+              <w:pStyle w:val="ListParagraph"/>
+              <w:ind w:left="0"/>
+              <w:rPr>
+                <w:rFonts w:ascii="Times New Roman" w:hAnsi="Times New Roman" w:cs="Times New Roman"/>
+                <w:sz w:val="20"/>
+              </w:rPr>
+            </w:pPr>
+            <w:r>
+              <w:rPr>
+                <w:rFonts w:ascii="Times New Roman" w:hAnsi="Times New Roman" w:cs="Times New Roman"/>
+                <w:sz w:val="20"/>
+              </w:rPr>
+              <w:t>0%</w:t>
+            </w:r>
+          </w:p>
+        </w:tc>
+      </w:tr>
+      <w:tr>
+        <w:tc>
+          <w:tcPr>
+            <w:tcW w:w="2970" w:type="dxa"/>
+          </w:tcPr>
+          <w:p>
+            <w:pPr>
+              <w:pStyle w:val="ListParagraph"/>
+              <w:ind w:left="0"/>
+              <w:rPr>
+                <w:rFonts w:ascii="Times New Roman" w:hAnsi="Times New Roman" w:cs="Times New Roman"/>
+                <w:sz w:val="20"/>
+              </w:rPr>
+            </w:pPr>
+            <w:proofErr w:type="spellStart"/>
+            <w:r>
+              <w:rPr>
+                <w:rFonts w:ascii="Times New Roman" w:hAnsi="Times New Roman" w:cs="Times New Roman"/>
+                <w:sz w:val="20"/>
+              </w:rPr>
+              <w:t>director_name</w:t>
+            </w:r>
+            <w:proofErr w:type="spellEnd"/>
+          </w:p>
+        </w:tc>
+        <w:tc>
+          <w:tcPr>
+            <w:tcW w:w="3177" w:type="dxa"/>
+          </w:tcPr>
+          <w:p>
+            <w:pPr>
+              <w:pStyle w:val="ListParagraph"/>
+              <w:ind w:left="0"/>
+              <w:rPr>
+                <w:rFonts w:ascii="Times New Roman" w:hAnsi="Times New Roman" w:cs="Times New Roman"/>
+                <w:sz w:val="20"/>
+              </w:rPr>
+            </w:pPr>
+            <w:r>
+              <w:rPr>
+                <w:rFonts w:ascii="Times New Roman" w:hAnsi="Times New Roman" w:cs="Times New Roman"/>
+                <w:sz w:val="20"/>
+              </w:rPr>
+              <w:t>/object</w:t>
+            </w:r>
+          </w:p>
+        </w:tc>
+        <w:tc>
+          <w:tcPr>
+            <w:tcW w:w="2601" w:type="dxa"/>
+          </w:tcPr>
+          <w:p>
+            <w:pPr>
+              <w:pStyle w:val="ListParagraph"/>
+              <w:ind w:left="0"/>
+              <w:rPr>
+                <w:rFonts w:ascii="Times New Roman" w:hAnsi="Times New Roman" w:cs="Times New Roman"/>
+                <w:sz w:val="20"/>
+              </w:rPr>
+            </w:pPr>
+            <w:r>
+              <w:rPr>
+                <w:rFonts w:ascii="Times New Roman" w:hAnsi="Times New Roman" w:cs="Times New Roman"/>
+                <w:sz w:val="20"/>
+              </w:rPr>
+              <w:t>2%</w:t>
+            </w:r>
+          </w:p>
+        </w:tc>
+      </w:tr>
+      <w:tr>
+        <w:tc>
+          <w:tcPr>
+            <w:tcW w:w="2970" w:type="dxa"/>
+          </w:tcPr>
+          <w:p>
+            <w:pPr>
+              <w:pStyle w:val="ListParagraph"/>
+              <w:ind w:left="0"/>
+              <w:rPr>
+                <w:rFonts w:ascii="Times New Roman" w:hAnsi="Times New Roman" w:cs="Times New Roman"/>
+                <w:sz w:val="20"/>
+              </w:rPr>
+            </w:pPr>
+            <w:r>
+              <w:rPr>
+                <w:rFonts w:ascii="Times New Roman" w:hAnsi="Times New Roman" w:cs="Times New Roman"/>
+                <w:sz w:val="20"/>
+              </w:rPr>
+              <w:t>actor_1_name</w:t>
+            </w:r>
+          </w:p>
+        </w:tc>
+        <w:tc>
+          <w:tcPr>
+            <w:tcW w:w="3177" w:type="dxa"/>
+          </w:tcPr>
+          <w:p>
+            <w:pPr>
+              <w:pStyle w:val="ListParagraph"/>
+              <w:ind w:left="0"/>
+              <w:rPr>
+                <w:rFonts w:ascii="Times New Roman" w:hAnsi="Times New Roman" w:cs="Times New Roman"/>
+                <w:sz w:val="20"/>
+              </w:rPr>
+            </w:pPr>
+            <w:r>
+              <w:rPr>
+                <w:rFonts w:ascii="Times New Roman" w:hAnsi="Times New Roman" w:cs="Times New Roman"/>
+                <w:sz w:val="20"/>
+              </w:rPr>
+              <w:t>/object</w:t>
+            </w:r>
+          </w:p>
+        </w:tc>
+        <w:tc>
+          <w:tcPr>
+            <w:tcW w:w="2601" w:type="dxa"/>
+          </w:tcPr>
+          <w:p>
+            <w:pPr>
+              <w:pStyle w:val="ListParagraph"/>
+              <w:ind w:left="0"/>
+              <w:rPr>
+                <w:rFonts w:ascii="Times New Roman" w:hAnsi="Times New Roman" w:cs="Times New Roman"/>
+                <w:sz w:val="20"/>
+              </w:rPr>
+            </w:pPr>
+            <w:r>
+              <w:rPr>
+                <w:rFonts w:ascii="Times New Roman" w:hAnsi="Times New Roman" w:cs="Times New Roman"/>
+                <w:sz w:val="20"/>
+              </w:rPr>
+              <w:t>1.4%</w:t>
+            </w:r>
+          </w:p>
+        </w:tc>
+      </w:tr>
+      <w:tr>
+        <w:tc>
+          <w:tcPr>
+            <w:tcW w:w="2970" w:type="dxa"/>
+          </w:tcPr>
+          <w:p>
+            <w:pPr>
+              <w:pStyle w:val="ListParagraph"/>
+              <w:ind w:left="0"/>
+              <w:rPr>
+                <w:rFonts w:ascii="Times New Roman" w:hAnsi="Times New Roman" w:cs="Times New Roman"/>
+                <w:sz w:val="20"/>
+              </w:rPr>
+            </w:pPr>
+            <w:r>
+              <w:rPr>
+                <w:rFonts w:ascii="Times New Roman" w:hAnsi="Times New Roman" w:cs="Times New Roman"/>
+                <w:sz w:val="20"/>
+              </w:rPr>
+              <w:t>actor_2_name</w:t>
+            </w:r>
+          </w:p>
+        </w:tc>
+        <w:tc>
+          <w:tcPr>
+            <w:tcW w:w="3177" w:type="dxa"/>
+          </w:tcPr>
+          <w:p>
+            <w:pPr>
+              <w:pStyle w:val="ListParagraph"/>
+              <w:ind w:left="0"/>
+              <w:rPr>
+                <w:rFonts w:ascii="Times New Roman" w:hAnsi="Times New Roman" w:cs="Times New Roman"/>
+                <w:sz w:val="20"/>
+              </w:rPr>
+            </w:pPr>
+            <w:r>
+              <w:rPr>
+                <w:rFonts w:ascii="Times New Roman" w:hAnsi="Times New Roman" w:cs="Times New Roman"/>
+                <w:sz w:val="20"/>
+              </w:rPr>
+              <w:t>/object</w:t>
+            </w:r>
+          </w:p>
+        </w:tc>
+        <w:tc>
+          <w:tcPr>
+            <w:tcW w:w="2601" w:type="dxa"/>
+          </w:tcPr>
+          <w:p>
+            <w:pPr>
+              <w:pStyle w:val="ListParagraph"/>
+              <w:ind w:left="0"/>
+              <w:rPr>
+                <w:rFonts w:ascii="Times New Roman" w:hAnsi="Times New Roman" w:cs="Times New Roman"/>
+                <w:sz w:val="20"/>
+              </w:rPr>
+            </w:pPr>
+            <w:r>
+              <w:rPr>
+                <w:rFonts w:ascii="Times New Roman" w:hAnsi="Times New Roman" w:cs="Times New Roman"/>
+                <w:sz w:val="20"/>
+              </w:rPr>
+              <w:t>0.2%</w:t>
+            </w:r>
+          </w:p>
+        </w:tc>
+      </w:tr>
+      <w:tr>
+        <w:tc>
+          <w:tcPr>
+            <w:tcW w:w="2970" w:type="dxa"/>
+          </w:tcPr>
+          <w:p>
+            <w:pPr>
+              <w:rPr>
+                <w:rFonts w:ascii="Times New Roman" w:hAnsi="Times New Roman" w:cs="Times New Roman"/>
+                <w:sz w:val="20"/>
+              </w:rPr>
+            </w:pPr>
+            <w:r>
+              <w:rPr>
+                <w:rFonts w:ascii="Times New Roman" w:hAnsi="Times New Roman" w:cs="Times New Roman"/>
+                <w:sz w:val="20"/>
+              </w:rPr>
+              <w:t>actor_3_name</w:t>
+            </w:r>
+          </w:p>
+        </w:tc>
+        <w:tc>
+          <w:tcPr>
+            <w:tcW w:w="3177" w:type="dxa"/>
+          </w:tcPr>
+          <w:p>
+            <w:pPr>
+              <w:pStyle w:val="ListParagraph"/>
+              <w:ind w:left="0"/>
+              <w:rPr>
+                <w:rFonts w:ascii="Times New Roman" w:hAnsi="Times New Roman" w:cs="Times New Roman"/>
+                <w:sz w:val="20"/>
+              </w:rPr>
+            </w:pPr>
+            <w:r>
+              <w:rPr>
+                <w:rFonts w:ascii="Times New Roman" w:hAnsi="Times New Roman" w:cs="Times New Roman"/>
+                <w:sz w:val="20"/>
+              </w:rPr>
+              <w:t>/object</w:t>
+            </w:r>
+          </w:p>
+        </w:tc>
+        <w:tc>
+          <w:tcPr>
+            <w:tcW w:w="2601" w:type="dxa"/>
+          </w:tcPr>
+          <w:p>
+            <w:pPr>
+              <w:pStyle w:val="ListParagraph"/>
+              <w:ind w:left="0"/>
+              <w:rPr>
+                <w:rFonts w:ascii="Times New Roman" w:hAnsi="Times New Roman" w:cs="Times New Roman"/>
+                <w:sz w:val="20"/>
+              </w:rPr>
+            </w:pPr>
+            <w:r>
+              <w:rPr>
+                <w:rFonts w:ascii="Times New Roman" w:hAnsi="Times New Roman" w:cs="Times New Roman"/>
+                <w:sz w:val="20"/>
+              </w:rPr>
+              <w:t>4.5%</w:t>
+            </w:r>
+          </w:p>
+        </w:tc>
+      </w:tr>
+      <w:tr>
+        <w:tc>
+          <w:tcPr>
+            <w:tcW w:w="2970" w:type="dxa"/>
+          </w:tcPr>
+          <w:p>
+            <w:pPr>
+              <w:pStyle w:val="ListParagraph"/>
+              <w:ind w:left="0"/>
+              <w:rPr>
+                <w:rFonts w:ascii="Times New Roman" w:hAnsi="Times New Roman" w:cs="Times New Roman"/>
+                <w:sz w:val="20"/>
+              </w:rPr>
+            </w:pPr>
+            <w:proofErr w:type="spellStart"/>
+            <w:r>
+              <w:rPr>
+                <w:rFonts w:ascii="Times New Roman" w:hAnsi="Times New Roman" w:cs="Times New Roman"/>
+                <w:sz w:val="20"/>
+              </w:rPr>
+              <w:t>director_facebook_likes</w:t>
+            </w:r>
+            <w:proofErr w:type="spellEnd"/>
+          </w:p>
+        </w:tc>
+        <w:tc>
+          <w:tcPr>
+            <w:tcW w:w="3177" w:type="dxa"/>
+          </w:tcPr>
+          <w:p>
+            <w:pPr>
+              <w:pStyle w:val="ListParagraph"/>
+              <w:ind w:left="0"/>
+              <w:rPr>
+                <w:rFonts w:ascii="Times New Roman" w:hAnsi="Times New Roman" w:cs="Times New Roman"/>
+                <w:sz w:val="20"/>
+              </w:rPr>
+            </w:pPr>
+            <w:r>
+              <w:rPr>
+                <w:rFonts w:ascii="Times New Roman" w:hAnsi="Times New Roman" w:cs="Times New Roman"/>
+                <w:sz w:val="20"/>
+              </w:rPr>
+              <w:t>/float64</w:t>
+            </w:r>
+          </w:p>
+        </w:tc>
+        <w:tc>
+          <w:tcPr>
+            <w:tcW w:w="2601" w:type="dxa"/>
+          </w:tcPr>
+          <w:p>
+            <w:pPr>
+              <w:pStyle w:val="ListParagraph"/>
+              <w:ind w:left="0"/>
+              <w:rPr>
+                <w:rFonts w:ascii="Times New Roman" w:hAnsi="Times New Roman" w:cs="Times New Roman"/>
+                <w:sz w:val="20"/>
+              </w:rPr>
+            </w:pPr>
+            <w:r>
+              <w:rPr>
+                <w:rFonts w:ascii="Times New Roman" w:hAnsi="Times New Roman" w:cs="Times New Roman"/>
+                <w:sz w:val="20"/>
+              </w:rPr>
+              <w:t>2%</w:t>
+            </w:r>
+          </w:p>
+        </w:tc>
+      </w:tr>
+      <w:tr>
+        <w:tc>
+          <w:tcPr>
+            <w:tcW w:w="2970" w:type="dxa"/>
+          </w:tcPr>
+          <w:p>
+            <w:pPr>
+              <w:pStyle w:val="ListParagraph"/>
+              <w:ind w:left="0"/>
+              <w:rPr>
+                <w:rFonts w:ascii="Times New Roman" w:hAnsi="Times New Roman" w:cs="Times New Roman"/>
+                <w:sz w:val="20"/>
+              </w:rPr>
+            </w:pPr>
+            <w:r>
+              <w:rPr>
+                <w:rFonts w:ascii="Times New Roman" w:hAnsi="Times New Roman" w:cs="Times New Roman"/>
+                <w:sz w:val="20"/>
+              </w:rPr>
+              <w:t>actor_1_facebook_likes</w:t>
+            </w:r>
+          </w:p>
+        </w:tc>
+        <w:tc>
+          <w:tcPr>
+            <w:tcW w:w="3177" w:type="dxa"/>
+          </w:tcPr>
+          <w:p>
+            <w:pPr>
+              <w:pStyle w:val="ListParagraph"/>
+              <w:ind w:left="0"/>
+              <w:rPr>
+                <w:rFonts w:ascii="Times New Roman" w:hAnsi="Times New Roman" w:cs="Times New Roman"/>
+                <w:sz w:val="20"/>
+              </w:rPr>
+            </w:pPr>
+            <w:r>
+              <w:rPr>
+                <w:rFonts w:ascii="Times New Roman" w:hAnsi="Times New Roman" w:cs="Times New Roman"/>
+                <w:sz w:val="20"/>
+              </w:rPr>
+              <w:t>/float64</w:t>
+            </w:r>
+          </w:p>
+        </w:tc>
+        <w:tc>
+          <w:tcPr>
+            <w:tcW w:w="2601" w:type="dxa"/>
+          </w:tcPr>
+          <w:p>
+            <w:pPr>
+              <w:pStyle w:val="ListParagraph"/>
+              <w:ind w:left="0"/>
+              <w:rPr>
+                <w:rFonts w:ascii="Times New Roman" w:hAnsi="Times New Roman" w:cs="Times New Roman"/>
+                <w:sz w:val="20"/>
+              </w:rPr>
+            </w:pPr>
+            <w:r>
+              <w:rPr>
+                <w:rFonts w:ascii="Times New Roman" w:hAnsi="Times New Roman" w:cs="Times New Roman"/>
+                <w:sz w:val="20"/>
+              </w:rPr>
+              <w:t>0.1%</w:t>
+            </w:r>
+          </w:p>
+        </w:tc>
+      </w:tr>
+      <w:tr>
+        <w:tc>
+          <w:tcPr>
+            <w:tcW w:w="2970" w:type="dxa"/>
+          </w:tcPr>
+          <w:p>
+            <w:pPr>
+              <w:pStyle w:val="ListParagraph"/>
+              <w:ind w:left="0"/>
+              <w:rPr>
+                <w:rFonts w:ascii="Times New Roman" w:hAnsi="Times New Roman" w:cs="Times New Roman"/>
+                <w:sz w:val="20"/>
+              </w:rPr>
+            </w:pPr>
+            <w:r>
+              <w:rPr>
+                <w:rFonts w:ascii="Times New Roman" w:hAnsi="Times New Roman" w:cs="Times New Roman"/>
+                <w:sz w:val="20"/>
+              </w:rPr>
+              <w:t>actor_2_facebook_likes</w:t>
+            </w:r>
+          </w:p>
+        </w:tc>
+        <w:tc>
+          <w:tcPr>
+            <w:tcW w:w="3177" w:type="dxa"/>
+          </w:tcPr>
+          <w:p>
+            <w:pPr>
+              <w:pStyle w:val="ListParagraph"/>
+              <w:ind w:left="0"/>
+              <w:rPr>
+                <w:rFonts w:ascii="Times New Roman" w:hAnsi="Times New Roman" w:cs="Times New Roman"/>
+                <w:sz w:val="20"/>
+              </w:rPr>
+            </w:pPr>
+            <w:r>
+              <w:rPr>
+                <w:rFonts w:ascii="Times New Roman" w:hAnsi="Times New Roman" w:cs="Times New Roman"/>
+                <w:sz w:val="20"/>
+              </w:rPr>
+              <w:t>/float64</w:t>
+            </w:r>
+          </w:p>
+        </w:tc>
+        <w:tc>
+          <w:tcPr>
+            <w:tcW w:w="2601" w:type="dxa"/>
+          </w:tcPr>
+          <w:p>
+            <w:pPr>
+              <w:pStyle w:val="ListParagraph"/>
+              <w:ind w:left="0"/>
+              <w:rPr>
+                <w:rFonts w:ascii="Times New Roman" w:hAnsi="Times New Roman" w:cs="Times New Roman"/>
+                <w:sz w:val="20"/>
+              </w:rPr>
+            </w:pPr>
+            <w:r>
+              <w:rPr>
+                <w:rFonts w:ascii="Times New Roman" w:hAnsi="Times New Roman" w:cs="Times New Roman"/>
+                <w:sz w:val="20"/>
+              </w:rPr>
+              <w:t>0.2%</w:t>
+            </w:r>
+          </w:p>
+        </w:tc>
+      </w:tr>
+      <w:tr>
+        <w:tc>
+          <w:tcPr>
+            <w:tcW w:w="2970" w:type="dxa"/>
+          </w:tcPr>
+          <w:p>
+            <w:pPr>
+              <w:pStyle w:val="ListParagraph"/>
+              <w:ind w:left="0"/>
+              <w:rPr>
+                <w:rFonts w:ascii="Times New Roman" w:hAnsi="Times New Roman" w:cs="Times New Roman"/>
+                <w:sz w:val="20"/>
+              </w:rPr>
+            </w:pPr>
+            <w:r>
+              <w:rPr>
+                <w:rFonts w:ascii="Times New Roman" w:hAnsi="Times New Roman" w:cs="Times New Roman"/>
+                <w:sz w:val="20"/>
+              </w:rPr>
+              <w:t>actor_3_facebook_likes</w:t>
+            </w:r>
+          </w:p>
+        </w:tc>
+        <w:tc>
+          <w:tcPr>
+            <w:tcW w:w="3177" w:type="dxa"/>
+          </w:tcPr>
+          <w:p>
+            <w:pPr>
+              <w:pStyle w:val="ListParagraph"/>
+              <w:ind w:left="0"/>
+              <w:rPr>
+                <w:rFonts w:ascii="Times New Roman" w:hAnsi="Times New Roman" w:cs="Times New Roman"/>
+                <w:sz w:val="20"/>
+              </w:rPr>
+            </w:pPr>
+            <w:r>
+              <w:rPr>
+                <w:rFonts w:ascii="Times New Roman" w:hAnsi="Times New Roman" w:cs="Times New Roman"/>
+                <w:sz w:val="20"/>
+              </w:rPr>
+              <w:t>/float64</w:t>
+            </w:r>
+          </w:p>
+        </w:tc>
+        <w:tc>
+          <w:tcPr>
+            <w:tcW w:w="2601" w:type="dxa"/>
+          </w:tcPr>
+          <w:p>
+            <w:pPr>
+              <w:pStyle w:val="ListParagraph"/>
+              <w:ind w:left="0"/>
+              <w:rPr>
+                <w:rFonts w:ascii="Times New Roman" w:hAnsi="Times New Roman" w:cs="Times New Roman"/>
+                <w:sz w:val="20"/>
+              </w:rPr>
+            </w:pPr>
+            <w:r>
+              <w:rPr>
+                <w:rFonts w:ascii="Times New Roman" w:hAnsi="Times New Roman" w:cs="Times New Roman"/>
+                <w:sz w:val="20"/>
+              </w:rPr>
+              <w:t>0.4%</w:t>
+            </w:r>
+          </w:p>
+        </w:tc>
+      </w:tr>
+      <w:tr>
+        <w:tc>
+          <w:tcPr>
+            <w:tcW w:w="2970" w:type="dxa"/>
+          </w:tcPr>
+          <w:p>
+            <w:pPr>
+              <w:pStyle w:val="ListParagraph"/>
+              <w:ind w:left="0"/>
+              <w:rPr>
+                <w:rFonts w:ascii="Times New Roman" w:hAnsi="Times New Roman" w:cs="Times New Roman"/>
+                <w:sz w:val="20"/>
+              </w:rPr>
+            </w:pPr>
+            <w:proofErr w:type="spellStart"/>
+            <w:r>
+              <w:rPr>
+                <w:rFonts w:ascii="Times New Roman" w:hAnsi="Times New Roman" w:cs="Times New Roman"/>
+                <w:sz w:val="20"/>
+              </w:rPr>
+              <w:t>cast_total_facebook_likes</w:t>
+            </w:r>
+            <w:proofErr w:type="spellEnd"/>
+          </w:p>
+        </w:tc>
+        <w:tc>
+          <w:tcPr>
+            <w:tcW w:w="3177" w:type="dxa"/>
+          </w:tcPr>
+          <w:p>
+            <w:pPr>
+              <w:pStyle w:val="ListParagraph"/>
+              <w:ind w:left="0"/>
+              <w:rPr>
+                <w:rFonts w:ascii="Times New Roman" w:hAnsi="Times New Roman" w:cs="Times New Roman"/>
+                <w:sz w:val="20"/>
+              </w:rPr>
+            </w:pPr>
+            <w:r>
+              <w:rPr>
+                <w:rFonts w:ascii="Times New Roman" w:hAnsi="Times New Roman" w:cs="Times New Roman"/>
+                <w:sz w:val="20"/>
+              </w:rPr>
+              <w:t>/int64</w:t>
+            </w:r>
+          </w:p>
+        </w:tc>
+        <w:tc>
+          <w:tcPr>
+            <w:tcW w:w="2601" w:type="dxa"/>
+          </w:tcPr>
+          <w:p>
+            <w:pPr>
+              <w:pStyle w:val="ListParagraph"/>
+              <w:ind w:left="0"/>
+              <w:rPr>
+                <w:rFonts w:ascii="Times New Roman" w:hAnsi="Times New Roman" w:cs="Times New Roman"/>
+                <w:sz w:val="20"/>
+              </w:rPr>
+            </w:pPr>
+            <w:r>
+              <w:rPr>
+                <w:rFonts w:ascii="Times New Roman" w:hAnsi="Times New Roman" w:cs="Times New Roman"/>
+                <w:sz w:val="20"/>
+              </w:rPr>
+              <w:t>0%</w:t>
+            </w:r>
+          </w:p>
+        </w:tc>
+      </w:tr>
+      <w:tr>
+        <w:tc>
+          <w:tcPr>
+            <w:tcW w:w="2970" w:type="dxa"/>
+          </w:tcPr>
+          <w:p>
+            <w:pPr>
+              <w:pStyle w:val="ListParagraph"/>
+              <w:ind w:left="0"/>
+              <w:rPr>
+                <w:rFonts w:ascii="Times New Roman" w:hAnsi="Times New Roman" w:cs="Times New Roman"/>
+                <w:sz w:val="20"/>
+              </w:rPr>
+            </w:pPr>
+            <w:proofErr w:type="spellStart"/>
+            <w:r>
+              <w:rPr>
+                <w:rFonts w:ascii="Times New Roman" w:hAnsi="Times New Roman" w:cs="Times New Roman"/>
+                <w:sz w:val="20"/>
+              </w:rPr>
+              <w:t>movie_facebook_likes</w:t>
+            </w:r>
+            <w:proofErr w:type="spellEnd"/>
+          </w:p>
+        </w:tc>
+        <w:tc>
+          <w:tcPr>
+            <w:tcW w:w="3177" w:type="dxa"/>
+          </w:tcPr>
+          <w:p>
+            <w:pPr>
+              <w:pStyle w:val="ListParagraph"/>
+              <w:ind w:left="0"/>
+              <w:rPr>
+                <w:rFonts w:ascii="Times New Roman" w:hAnsi="Times New Roman" w:cs="Times New Roman"/>
+                <w:sz w:val="20"/>
+              </w:rPr>
+            </w:pPr>
+            <w:r>
+              <w:rPr>
+                <w:rFonts w:ascii="Times New Roman" w:hAnsi="Times New Roman" w:cs="Times New Roman"/>
+                <w:sz w:val="20"/>
+              </w:rPr>
+              <w:t>/int64</w:t>
+            </w:r>
+          </w:p>
+        </w:tc>
+        <w:tc>
+          <w:tcPr>
+            <w:tcW w:w="2601" w:type="dxa"/>
+          </w:tcPr>
+          <w:p>
+            <w:pPr>
+              <w:pStyle w:val="ListParagraph"/>
+              <w:ind w:left="0"/>
+              <w:rPr>
+                <w:rFonts w:ascii="Times New Roman" w:hAnsi="Times New Roman" w:cs="Times New Roman"/>
+                <w:sz w:val="20"/>
+              </w:rPr>
+            </w:pPr>
+            <w:r>
+              <w:rPr>
+                <w:rFonts w:ascii="Times New Roman" w:hAnsi="Times New Roman" w:cs="Times New Roman"/>
+                <w:sz w:val="20"/>
+              </w:rPr>
+              <w:t>0%</w:t>
+            </w:r>
+          </w:p>
+        </w:tc>
+      </w:tr>
+      <w:tr>
+        <w:tc>
+          <w:tcPr>
+            <w:tcW w:w="2970" w:type="dxa"/>
+          </w:tcPr>
+          <w:p>
+            <w:pPr>
+              <w:pStyle w:val="ListParagraph"/>
+              <w:ind w:left="0"/>
+              <w:rPr>
+                <w:rFonts w:ascii="Times New Roman" w:hAnsi="Times New Roman" w:cs="Times New Roman"/>
+                <w:sz w:val="20"/>
+              </w:rPr>
+            </w:pPr>
+            <w:proofErr w:type="spellStart"/>
+            <w:r>
+              <w:rPr>
+                <w:rFonts w:ascii="Times New Roman" w:hAnsi="Times New Roman" w:cs="Times New Roman"/>
+                <w:sz w:val="20"/>
+              </w:rPr>
+              <w:t>movie_imdb_link</w:t>
+            </w:r>
+            <w:proofErr w:type="spellEnd"/>
+          </w:p>
+        </w:tc>
+        <w:tc>
+          <w:tcPr>
+            <w:tcW w:w="3177" w:type="dxa"/>
+          </w:tcPr>
+          <w:p>
+            <w:pPr>
+              <w:pStyle w:val="ListParagraph"/>
+              <w:ind w:left="0"/>
+              <w:rPr>
+                <w:rFonts w:ascii="Times New Roman" w:hAnsi="Times New Roman" w:cs="Times New Roman"/>
+                <w:sz w:val="20"/>
+              </w:rPr>
+            </w:pPr>
+            <w:r>
+              <w:rPr>
+                <w:rFonts w:ascii="Times New Roman" w:hAnsi="Times New Roman" w:cs="Times New Roman"/>
+                <w:sz w:val="20"/>
+              </w:rPr>
+              <w:t>/object</w:t>
+            </w:r>
+          </w:p>
+        </w:tc>
+        <w:tc>
+          <w:tcPr>
+            <w:tcW w:w="2601" w:type="dxa"/>
+          </w:tcPr>
+          <w:p>
+            <w:pPr>
+              <w:pStyle w:val="ListParagraph"/>
+              <w:ind w:left="0"/>
+              <w:rPr>
+                <w:rFonts w:ascii="Times New Roman" w:hAnsi="Times New Roman" w:cs="Times New Roman"/>
+                <w:sz w:val="20"/>
+              </w:rPr>
+            </w:pPr>
+            <w:r>
+              <w:rPr>
+                <w:rFonts w:ascii="Times New Roman" w:hAnsi="Times New Roman" w:cs="Times New Roman"/>
                 <w:sz w:val="20"/>
               </w:rPr>
               <w:t>0%</w:t>
@@ -713,6 +2620,7 @@
                 <w:i/>
                 <w:sz w:val="20"/>
               </w:rPr>
+              <w:lastRenderedPageBreak/>
               <w:t>Variable Name</w:t>
             </w:r>
           </w:p>
@@ -1147,7 +3055,15 @@
       </w:r>
       <w:bookmarkEnd w:id="0"/>
       <w:r>
-        <w:t>3: Proportions for XXX (n=yyy)</w:t>
+        <w:t>3: Proportions for XXX (n=</w:t>
+      </w:r>
+      <w:proofErr w:type="spellStart"/>
+      <w:r>
+        <w:t>yyy</w:t>
+      </w:r>
+      <w:proofErr w:type="spellEnd"/>
+      <w:r>
+        <w:t>)</w:t>
       </w:r>
     </w:p>
     <w:tbl>
@@ -1588,13 +3504,23 @@
           <w:sz w:val="20"/>
         </w:rPr>
       </w:pPr>
+      <w:proofErr w:type="spellStart"/>
       <w:r>
         <w:rPr>
           <w:rFonts w:ascii="Times New Roman" w:hAnsi="Times New Roman"/>
           <w:i/>
           <w:sz w:val="20"/>
         </w:rPr>
-        <w:t>ScatterPlots / Pairwise Plots</w:t>
+        <w:t>ScatterPlots</w:t>
+      </w:r>
+      <w:proofErr w:type="spellEnd"/>
+      <w:r>
+        <w:rPr>
+          <w:rFonts w:ascii="Times New Roman" w:hAnsi="Times New Roman"/>
+          <w:i/>
+          <w:sz w:val="20"/>
+        </w:rPr>
+        <w:t xml:space="preserve"> / Pairwise Plots</w:t>
       </w:r>
       <w:r>
         <w:rPr>
@@ -1619,13 +3545,23 @@
           <w:sz w:val="20"/>
         </w:rPr>
       </w:pPr>
+      <w:proofErr w:type="spellStart"/>
       <w:r>
         <w:rPr>
           <w:rFonts w:ascii="Times New Roman" w:hAnsi="Times New Roman"/>
           <w:i/>
           <w:sz w:val="20"/>
         </w:rPr>
-        <w:t>Barcharts (categorical variables)</w:t>
+        <w:t>Barcharts</w:t>
+      </w:r>
+      <w:proofErr w:type="spellEnd"/>
+      <w:r>
+        <w:rPr>
+          <w:rFonts w:ascii="Times New Roman" w:hAnsi="Times New Roman"/>
+          <w:i/>
+          <w:sz w:val="20"/>
+        </w:rPr>
+        <w:t xml:space="preserve"> (categorical variables)</w:t>
       </w:r>
     </w:p>
     <w:p>
@@ -1700,7 +3636,6 @@
           <w:iCs/>
           <w:sz w:val="20"/>
         </w:rPr>
-        <w:lastRenderedPageBreak/>
         <w:t>All figures should be cited formatted like this and mentioned in the text.</w:t>
       </w:r>
     </w:p>
@@ -1735,7 +3670,7 @@
                     </pic:cNvPicPr>
                   </pic:nvPicPr>
                   <pic:blipFill>
-                    <a:blip r:embed="rId6">
+                    <a:blip r:embed="rId7">
                       <a:extLst>
                         <a:ext uri="{28A0092B-C50C-407E-A947-70E740481C1C}">
                           <a14:useLocalDpi xmlns:a14="http://schemas.microsoft.com/office/drawing/2010/main" val="0"/>
@@ -1797,7 +3732,25 @@
           <w:b/>
           <w:sz w:val="16"/>
         </w:rPr>
-        <w:t xml:space="preserve"> (8 pt)</w:t>
+        <w:t xml:space="preserve"> (8 </w:t>
+      </w:r>
+      <w:proofErr w:type="spellStart"/>
+      <w:r>
+        <w:rPr>
+          <w:rFonts w:ascii="Times New Roman" w:hAnsi="Times New Roman"/>
+          <w:b/>
+          <w:sz w:val="16"/>
+        </w:rPr>
+        <w:t>pt</w:t>
+      </w:r>
+      <w:proofErr w:type="spellEnd"/>
+      <w:r>
+        <w:rPr>
+          <w:rFonts w:ascii="Times New Roman" w:hAnsi="Times New Roman"/>
+          <w:b/>
+          <w:sz w:val="16"/>
+        </w:rPr>
+        <w:t>)</w:t>
       </w:r>
     </w:p>
     <w:p>
@@ -1824,6 +3777,7 @@
           <w:noProof/>
           <w:lang w:eastAsia="en-US"/>
         </w:rPr>
+        <w:lastRenderedPageBreak/>
         <w:drawing>
           <wp:inline distT="0" distB="0" distL="0" distR="0" wp14:anchorId="5AAD37A4" wp14:editId="016F929B">
             <wp:extent cx="2540000" cy="2568499"/>
@@ -1842,7 +3796,7 @@
                     </pic:cNvPicPr>
                   </pic:nvPicPr>
                   <pic:blipFill>
-                    <a:blip r:embed="rId7">
+                    <a:blip r:embed="rId8">
                       <a:extLst>
                         <a:ext uri="{28A0092B-C50C-407E-A947-70E740481C1C}">
                           <a14:useLocalDpi xmlns:a14="http://schemas.microsoft.com/office/drawing/2010/main" val="0"/>
@@ -1888,7 +3842,25 @@
           <w:b/>
           <w:sz w:val="16"/>
         </w:rPr>
-        <w:t>Figure 2: (a) Function Output (b) A against B (multiple plots) (8 pt)</w:t>
+        <w:t xml:space="preserve">Figure 2: (a) Function Output (b) A against B (multiple plots) (8 </w:t>
+      </w:r>
+      <w:proofErr w:type="spellStart"/>
+      <w:r>
+        <w:rPr>
+          <w:rFonts w:ascii="Times New Roman" w:hAnsi="Times New Roman"/>
+          <w:b/>
+          <w:sz w:val="16"/>
+        </w:rPr>
+        <w:t>pt</w:t>
+      </w:r>
+      <w:proofErr w:type="spellEnd"/>
+      <w:r>
+        <w:rPr>
+          <w:rFonts w:ascii="Times New Roman" w:hAnsi="Times New Roman"/>
+          <w:b/>
+          <w:sz w:val="16"/>
+        </w:rPr>
+        <w:t>)</w:t>
       </w:r>
     </w:p>
     <w:p>
@@ -2662,6 +4634,53 @@
       <w:shd w:val="clear" w:color="auto" w:fill="E1DFDD"/>
     </w:rPr>
   </w:style>
+  <w:style w:type="paragraph" w:styleId="HTMLPreformatted">
+    <w:name w:val="HTML Preformatted"/>
+    <w:basedOn w:val="Normal"/>
+    <w:link w:val="HTMLPreformattedChar"/>
+    <w:uiPriority w:val="99"/>
+    <w:unhideWhenUsed/>
+    <w:rsid w:val="00EA0643"/>
+    <w:pPr>
+      <w:tabs>
+        <w:tab w:val="left" w:pos="916"/>
+        <w:tab w:val="left" w:pos="1832"/>
+        <w:tab w:val="left" w:pos="2748"/>
+        <w:tab w:val="left" w:pos="3664"/>
+        <w:tab w:val="left" w:pos="4580"/>
+        <w:tab w:val="left" w:pos="5496"/>
+        <w:tab w:val="left" w:pos="6412"/>
+        <w:tab w:val="left" w:pos="7328"/>
+        <w:tab w:val="left" w:pos="8244"/>
+        <w:tab w:val="left" w:pos="9160"/>
+        <w:tab w:val="left" w:pos="10076"/>
+        <w:tab w:val="left" w:pos="10992"/>
+        <w:tab w:val="left" w:pos="11908"/>
+        <w:tab w:val="left" w:pos="12824"/>
+        <w:tab w:val="left" w:pos="13740"/>
+        <w:tab w:val="left" w:pos="14656"/>
+      </w:tabs>
+    </w:pPr>
+    <w:rPr>
+      <w:rFonts w:ascii="Courier New" w:eastAsia="Times New Roman" w:hAnsi="Courier New" w:cs="Courier New"/>
+      <w:sz w:val="20"/>
+      <w:szCs w:val="20"/>
+      <w:lang w:eastAsia="en-US"/>
+    </w:rPr>
+  </w:style>
+  <w:style w:type="character" w:customStyle="1" w:styleId="HTMLPreformattedChar">
+    <w:name w:val="HTML Preformatted Char"/>
+    <w:basedOn w:val="DefaultParagraphFont"/>
+    <w:link w:val="HTMLPreformatted"/>
+    <w:uiPriority w:val="99"/>
+    <w:rsid w:val="00EA0643"/>
+    <w:rPr>
+      <w:rFonts w:ascii="Courier New" w:eastAsia="Times New Roman" w:hAnsi="Courier New" w:cs="Courier New"/>
+      <w:sz w:val="20"/>
+      <w:szCs w:val="20"/>
+      <w:lang w:eastAsia="en-US"/>
+    </w:rPr>
+  </w:style>
 </w:styles>
 </file>
 

</xml_diff>